<commit_message>
table of contents fix
</commit_message>
<xml_diff>
--- a/documentation/Техническое_Задание_Мой_ФКН.docx
+++ b/documentation/Техническое_Задание_Мой_ФКН.docx
@@ -3412,6 +3412,24 @@
             <w:sz w:val="28"/>
             <w:szCs w:val="28"/>
           </w:rPr>
+          <w:tab/>
+        </w:r>
+        <w:r>
+          <w:rPr>
+            <w:noProof/>
+            <w:webHidden/>
+            <w:sz w:val="28"/>
+            <w:szCs w:val="28"/>
+          </w:rPr>
+          <w:tab/>
+        </w:r>
+        <w:r>
+          <w:rPr>
+            <w:noProof/>
+            <w:webHidden/>
+            <w:sz w:val="28"/>
+            <w:szCs w:val="28"/>
+          </w:rPr>
           <w:fldChar w:fldCharType="begin"/>
         </w:r>
         <w:r>
@@ -8135,9 +8153,11 @@
             <w:pPr>
               <w:pStyle w:val="8"/>
             </w:pPr>
+            <w:proofErr w:type="spellStart"/>
             <w:r>
               <w:t>Термин</w:t>
             </w:r>
+            <w:proofErr w:type="spellEnd"/>
           </w:p>
         </w:tc>
         <w:tc>
@@ -8148,9 +8168,19 @@
             <w:pPr>
               <w:pStyle w:val="8"/>
             </w:pPr>
+            <w:proofErr w:type="spellStart"/>
             <w:r>
-              <w:t>Определение термина</w:t>
+              <w:t>Определение</w:t>
             </w:r>
+            <w:proofErr w:type="spellEnd"/>
+            <w:r>
+              <w:t xml:space="preserve"> </w:t>
+            </w:r>
+            <w:proofErr w:type="spellStart"/>
+            <w:r>
+              <w:t>термина</w:t>
+            </w:r>
+            <w:proofErr w:type="spellEnd"/>
           </w:p>
         </w:tc>
       </w:tr>
@@ -8167,9 +8197,11 @@
             <w:pPr>
               <w:pStyle w:val="80"/>
             </w:pPr>
+            <w:proofErr w:type="spellStart"/>
             <w:r>
               <w:t>Аватар</w:t>
             </w:r>
+            <w:proofErr w:type="spellEnd"/>
           </w:p>
         </w:tc>
         <w:tc>
@@ -8199,12 +8231,14 @@
                 <w:highlight w:val="white"/>
               </w:rPr>
             </w:pPr>
+            <w:proofErr w:type="spellStart"/>
             <w:r>
               <w:rPr>
                 <w:highlight w:val="white"/>
               </w:rPr>
               <w:t>Авторизация</w:t>
             </w:r>
+            <w:proofErr w:type="spellEnd"/>
           </w:p>
         </w:tc>
         <w:tc>
@@ -8240,12 +8274,28 @@
                 <w:highlight w:val="white"/>
               </w:rPr>
             </w:pPr>
+            <w:proofErr w:type="spellStart"/>
             <w:r>
               <w:rPr>
                 <w:highlight w:val="white"/>
               </w:rPr>
-              <w:t>Авторизованный пользователь</w:t>
+              <w:t>Авторизованный</w:t>
             </w:r>
+            <w:proofErr w:type="spellEnd"/>
+            <w:r>
+              <w:rPr>
+                <w:highlight w:val="white"/>
+              </w:rPr>
+              <w:t xml:space="preserve"> </w:t>
+            </w:r>
+            <w:proofErr w:type="spellStart"/>
+            <w:r>
+              <w:rPr>
+                <w:highlight w:val="white"/>
+              </w:rPr>
+              <w:t>пользователь</w:t>
+            </w:r>
+            <w:proofErr w:type="spellEnd"/>
           </w:p>
         </w:tc>
         <w:tc>
@@ -8259,12 +8309,56 @@
                 <w:highlight w:val="white"/>
               </w:rPr>
             </w:pPr>
+            <w:proofErr w:type="spellStart"/>
             <w:r>
               <w:rPr>
                 <w:highlight w:val="white"/>
               </w:rPr>
-              <w:t>Пользователь прошедший процесс авторизации</w:t>
+              <w:t>Пользователь</w:t>
             </w:r>
+            <w:proofErr w:type="spellEnd"/>
+            <w:r>
+              <w:rPr>
+                <w:highlight w:val="white"/>
+              </w:rPr>
+              <w:t xml:space="preserve"> </w:t>
+            </w:r>
+            <w:proofErr w:type="spellStart"/>
+            <w:r>
+              <w:rPr>
+                <w:highlight w:val="white"/>
+              </w:rPr>
+              <w:t>прошедший</w:t>
+            </w:r>
+            <w:proofErr w:type="spellEnd"/>
+            <w:r>
+              <w:rPr>
+                <w:highlight w:val="white"/>
+              </w:rPr>
+              <w:t xml:space="preserve"> </w:t>
+            </w:r>
+            <w:proofErr w:type="spellStart"/>
+            <w:r>
+              <w:rPr>
+                <w:highlight w:val="white"/>
+              </w:rPr>
+              <w:t>процесс</w:t>
+            </w:r>
+            <w:proofErr w:type="spellEnd"/>
+            <w:r>
+              <w:rPr>
+                <w:highlight w:val="white"/>
+              </w:rPr>
+              <w:t xml:space="preserve"> </w:t>
+            </w:r>
+            <w:proofErr w:type="spellStart"/>
+            <w:r>
+              <w:rPr>
+                <w:highlight w:val="white"/>
+              </w:rPr>
+              <w:t>авторизации</w:t>
+            </w:r>
+            <w:proofErr w:type="spellEnd"/>
           </w:p>
         </w:tc>
       </w:tr>
@@ -8281,11 +8375,33 @@
                 <w:highlight w:val="white"/>
               </w:rPr>
             </w:pPr>
+            <w:proofErr w:type="spellStart"/>
             <w:r>
               <w:rPr>
                 <w:highlight w:val="white"/>
               </w:rPr>
-              <w:t>Агрегатор (приложение-агрегатор)</w:t>
+              <w:t>Агрегатор</w:t>
+            </w:r>
+            <w:proofErr w:type="spellEnd"/>
+            <w:r>
+              <w:rPr>
+                <w:highlight w:val="white"/>
+              </w:rPr>
+              <w:t xml:space="preserve"> (</w:t>
+            </w:r>
+            <w:proofErr w:type="spellStart"/>
+            <w:r>
+              <w:rPr>
+                <w:highlight w:val="white"/>
+              </w:rPr>
+              <w:t>приложение-агрегатор</w:t>
+            </w:r>
+            <w:proofErr w:type="spellEnd"/>
+            <w:r>
+              <w:rPr>
+                <w:highlight w:val="white"/>
+              </w:rPr>
+              <w:t>)</w:t>
             </w:r>
           </w:p>
         </w:tc>
@@ -8322,9 +8438,11 @@
             <w:pPr>
               <w:pStyle w:val="80"/>
             </w:pPr>
+            <w:proofErr w:type="spellStart"/>
             <w:r>
               <w:t>Администратор</w:t>
             </w:r>
+            <w:proofErr w:type="spellEnd"/>
           </w:p>
         </w:tc>
         <w:tc>
@@ -8354,11 +8472,61 @@
                 <w:highlight w:val="white"/>
               </w:rPr>
             </w:pPr>
+            <w:proofErr w:type="spellStart"/>
             <w:r>
               <w:rPr>
                 <w:highlight w:val="white"/>
               </w:rPr>
-              <w:t>Боковое меню (сайд меню)</w:t>
+              <w:t>Боковое</w:t>
+            </w:r>
+            <w:proofErr w:type="spellEnd"/>
+            <w:r>
+              <w:rPr>
+                <w:highlight w:val="white"/>
+              </w:rPr>
+              <w:t xml:space="preserve"> </w:t>
+            </w:r>
+            <w:proofErr w:type="spellStart"/>
+            <w:r>
+              <w:rPr>
+                <w:highlight w:val="white"/>
+              </w:rPr>
+              <w:t>меню</w:t>
+            </w:r>
+            <w:proofErr w:type="spellEnd"/>
+            <w:r>
+              <w:rPr>
+                <w:highlight w:val="white"/>
+              </w:rPr>
+              <w:t xml:space="preserve"> (</w:t>
+            </w:r>
+            <w:proofErr w:type="spellStart"/>
+            <w:r>
+              <w:rPr>
+                <w:highlight w:val="white"/>
+              </w:rPr>
+              <w:t>сайд</w:t>
+            </w:r>
+            <w:proofErr w:type="spellEnd"/>
+            <w:r>
+              <w:rPr>
+                <w:highlight w:val="white"/>
+              </w:rPr>
+              <w:t xml:space="preserve"> </w:t>
+            </w:r>
+            <w:proofErr w:type="spellStart"/>
+            <w:r>
+              <w:rPr>
+                <w:highlight w:val="white"/>
+              </w:rPr>
+              <w:t>меню</w:t>
+            </w:r>
+            <w:proofErr w:type="spellEnd"/>
+            <w:r>
+              <w:rPr>
+                <w:highlight w:val="white"/>
+              </w:rPr>
+              <w:t>)</w:t>
             </w:r>
           </w:p>
         </w:tc>
@@ -8395,8 +8563,21 @@
                 <w:highlight w:val="white"/>
               </w:rPr>
             </w:pPr>
+            <w:proofErr w:type="spellStart"/>
             <w:r>
-              <w:t>Веб-адрес (URL-адрес)</w:t>
+              <w:t>Веб-адрес</w:t>
+            </w:r>
+            <w:proofErr w:type="spellEnd"/>
+            <w:r>
+              <w:t xml:space="preserve"> (URL-</w:t>
+            </w:r>
+            <w:proofErr w:type="spellStart"/>
+            <w:r>
+              <w:t>адрес</w:t>
+            </w:r>
+            <w:proofErr w:type="spellEnd"/>
+            <w:r>
+              <w:t>)</w:t>
             </w:r>
           </w:p>
         </w:tc>
@@ -8436,9 +8617,11 @@
             <w:pPr>
               <w:pStyle w:val="80"/>
             </w:pPr>
+            <w:proofErr w:type="spellStart"/>
             <w:r>
               <w:t>Веб-сервис</w:t>
             </w:r>
+            <w:proofErr w:type="spellEnd"/>
           </w:p>
         </w:tc>
         <w:tc>
@@ -8480,12 +8663,28 @@
             <w:pPr>
               <w:pStyle w:val="80"/>
             </w:pPr>
+            <w:proofErr w:type="spellStart"/>
             <w:r>
               <w:rPr>
                 <w:highlight w:val="white"/>
               </w:rPr>
-              <w:t>Виртуальный ассистент</w:t>
+              <w:t>Виртуальный</w:t>
             </w:r>
+            <w:proofErr w:type="spellEnd"/>
+            <w:r>
+              <w:rPr>
+                <w:highlight w:val="white"/>
+              </w:rPr>
+              <w:t xml:space="preserve"> </w:t>
+            </w:r>
+            <w:proofErr w:type="spellStart"/>
+            <w:r>
+              <w:rPr>
+                <w:highlight w:val="white"/>
+              </w:rPr>
+              <w:t>ассистент</w:t>
+            </w:r>
+            <w:proofErr w:type="spellEnd"/>
           </w:p>
         </w:tc>
         <w:tc>
@@ -8525,12 +8724,34 @@
                 <w:highlight w:val="white"/>
               </w:rPr>
             </w:pPr>
+            <w:proofErr w:type="spellStart"/>
             <w:r>
               <w:rPr>
                 <w:highlight w:val="white"/>
               </w:rPr>
               <w:lastRenderedPageBreak/>
-              <w:t>Искусственный интеллект (ИИ)</w:t>
+              <w:t>Искусственный</w:t>
+            </w:r>
+            <w:proofErr w:type="spellEnd"/>
+            <w:r>
+              <w:rPr>
+                <w:highlight w:val="white"/>
+              </w:rPr>
+              <w:t xml:space="preserve"> </w:t>
+            </w:r>
+            <w:proofErr w:type="spellStart"/>
+            <w:r>
+              <w:rPr>
+                <w:highlight w:val="white"/>
+              </w:rPr>
+              <w:t>интеллект</w:t>
+            </w:r>
+            <w:proofErr w:type="spellEnd"/>
+            <w:r>
+              <w:rPr>
+                <w:highlight w:val="white"/>
+              </w:rPr>
+              <w:t xml:space="preserve"> (ИИ)</w:t>
             </w:r>
           </w:p>
         </w:tc>
@@ -8605,12 +8826,28 @@
                 <w:highlight w:val="white"/>
               </w:rPr>
             </w:pPr>
+            <w:proofErr w:type="spellStart"/>
             <w:r>
               <w:rPr>
                 <w:highlight w:val="white"/>
               </w:rPr>
-              <w:t>Неавторизованный пользователь</w:t>
+              <w:t>Неавторизованный</w:t>
             </w:r>
+            <w:proofErr w:type="spellEnd"/>
+            <w:r>
+              <w:rPr>
+                <w:highlight w:val="white"/>
+              </w:rPr>
+              <w:t xml:space="preserve"> </w:t>
+            </w:r>
+            <w:proofErr w:type="spellStart"/>
+            <w:r>
+              <w:rPr>
+                <w:highlight w:val="white"/>
+              </w:rPr>
+              <w:t>пользователь</w:t>
+            </w:r>
+            <w:proofErr w:type="spellEnd"/>
           </w:p>
         </w:tc>
         <w:tc>
@@ -8646,8 +8883,13 @@
             <w:pPr>
               <w:pStyle w:val="80"/>
             </w:pPr>
+            <w:proofErr w:type="spellStart"/>
             <w:r>
-              <w:t>Ошибка (Bug)</w:t>
+              <w:t>Ошибка</w:t>
+            </w:r>
+            <w:proofErr w:type="spellEnd"/>
+            <w:r>
+              <w:t xml:space="preserve"> (Bug)</w:t>
             </w:r>
           </w:p>
         </w:tc>
@@ -8678,9 +8920,11 @@
             <w:pPr>
               <w:pStyle w:val="80"/>
             </w:pPr>
+            <w:proofErr w:type="spellStart"/>
             <w:r>
               <w:t>Пользователь</w:t>
             </w:r>
+            <w:proofErr w:type="spellEnd"/>
           </w:p>
         </w:tc>
         <w:tc>
@@ -8719,11 +8963,19 @@
                 <w:highlight w:val="white"/>
               </w:rPr>
             </w:pPr>
+            <w:proofErr w:type="spellStart"/>
             <w:r>
               <w:rPr>
                 <w:highlight w:val="white"/>
               </w:rPr>
-              <w:t xml:space="preserve">Профиль </w:t>
+              <w:t>Профиль</w:t>
+            </w:r>
+            <w:proofErr w:type="spellEnd"/>
+            <w:r>
+              <w:rPr>
+                <w:highlight w:val="white"/>
+              </w:rPr>
+              <w:t xml:space="preserve"> </w:t>
             </w:r>
           </w:p>
           <w:p>
@@ -8737,7 +8989,21 @@
               <w:rPr>
                 <w:highlight w:val="white"/>
               </w:rPr>
-              <w:t>(в веб-приложении)</w:t>
+              <w:t xml:space="preserve">(в </w:t>
+            </w:r>
+            <w:proofErr w:type="spellStart"/>
+            <w:r>
+              <w:rPr>
+                <w:highlight w:val="white"/>
+              </w:rPr>
+              <w:t>веб-приложении</w:t>
+            </w:r>
+            <w:proofErr w:type="spellEnd"/>
+            <w:r>
+              <w:rPr>
+                <w:highlight w:val="white"/>
+              </w:rPr>
+              <w:t>)</w:t>
             </w:r>
           </w:p>
         </w:tc>
@@ -8786,7 +9052,77 @@
               <w:rPr>
                 <w:highlight w:val="white"/>
               </w:rPr>
-              <w:t>В учетной записи содержится информация о пользователе.</w:t>
+              <w:t xml:space="preserve">В </w:t>
+            </w:r>
+            <w:proofErr w:type="spellStart"/>
+            <w:r>
+              <w:rPr>
+                <w:highlight w:val="white"/>
+              </w:rPr>
+              <w:t>учетной</w:t>
+            </w:r>
+            <w:proofErr w:type="spellEnd"/>
+            <w:r>
+              <w:rPr>
+                <w:highlight w:val="white"/>
+              </w:rPr>
+              <w:t xml:space="preserve"> </w:t>
+            </w:r>
+            <w:proofErr w:type="spellStart"/>
+            <w:r>
+              <w:rPr>
+                <w:highlight w:val="white"/>
+              </w:rPr>
+              <w:t>записи</w:t>
+            </w:r>
+            <w:proofErr w:type="spellEnd"/>
+            <w:r>
+              <w:rPr>
+                <w:highlight w:val="white"/>
+              </w:rPr>
+              <w:t xml:space="preserve"> </w:t>
+            </w:r>
+            <w:proofErr w:type="spellStart"/>
+            <w:r>
+              <w:rPr>
+                <w:highlight w:val="white"/>
+              </w:rPr>
+              <w:t>содержится</w:t>
+            </w:r>
+            <w:proofErr w:type="spellEnd"/>
+            <w:r>
+              <w:rPr>
+                <w:highlight w:val="white"/>
+              </w:rPr>
+              <w:t xml:space="preserve"> </w:t>
+            </w:r>
+            <w:proofErr w:type="spellStart"/>
+            <w:r>
+              <w:rPr>
+                <w:highlight w:val="white"/>
+              </w:rPr>
+              <w:t>информация</w:t>
+            </w:r>
+            <w:proofErr w:type="spellEnd"/>
+            <w:r>
+              <w:rPr>
+                <w:highlight w:val="white"/>
+              </w:rPr>
+              <w:t xml:space="preserve"> о </w:t>
+            </w:r>
+            <w:proofErr w:type="spellStart"/>
+            <w:r>
+              <w:rPr>
+                <w:highlight w:val="white"/>
+              </w:rPr>
+              <w:t>пользователе</w:t>
+            </w:r>
+            <w:proofErr w:type="spellEnd"/>
+            <w:r>
+              <w:rPr>
+                <w:highlight w:val="white"/>
+              </w:rPr>
+              <w:t>.</w:t>
             </w:r>
           </w:p>
         </w:tc>
@@ -8839,9 +9175,11 @@
             <w:pPr>
               <w:pStyle w:val="80"/>
             </w:pPr>
+            <w:proofErr w:type="spellStart"/>
             <w:r>
               <w:t>Фреймворк</w:t>
             </w:r>
+            <w:proofErr w:type="spellEnd"/>
           </w:p>
         </w:tc>
         <w:tc>
@@ -8855,8 +9193,69 @@
             <w:r>
               <w:t xml:space="preserve">Программные продукты, которые упрощают создание и поддержку технически сложных или нагруженных проектов. </w:t>
             </w:r>
+            <w:proofErr w:type="spellStart"/>
             <w:r>
-              <w:t>Фреймворк, как правило, содержит только базовые программные модули.</w:t>
+              <w:t>Фреймворк</w:t>
+            </w:r>
+            <w:proofErr w:type="spellEnd"/>
+            <w:r>
+              <w:t xml:space="preserve">, </w:t>
+            </w:r>
+            <w:proofErr w:type="spellStart"/>
+            <w:r>
+              <w:t>как</w:t>
+            </w:r>
+            <w:proofErr w:type="spellEnd"/>
+            <w:r>
+              <w:t xml:space="preserve"> </w:t>
+            </w:r>
+            <w:proofErr w:type="spellStart"/>
+            <w:r>
+              <w:t>правило</w:t>
+            </w:r>
+            <w:proofErr w:type="spellEnd"/>
+            <w:r>
+              <w:t xml:space="preserve">, </w:t>
+            </w:r>
+            <w:proofErr w:type="spellStart"/>
+            <w:r>
+              <w:t>содержит</w:t>
+            </w:r>
+            <w:proofErr w:type="spellEnd"/>
+            <w:r>
+              <w:t xml:space="preserve"> </w:t>
+            </w:r>
+            <w:proofErr w:type="spellStart"/>
+            <w:r>
+              <w:t>только</w:t>
+            </w:r>
+            <w:proofErr w:type="spellEnd"/>
+            <w:r>
+              <w:t xml:space="preserve"> </w:t>
+            </w:r>
+            <w:proofErr w:type="spellStart"/>
+            <w:r>
+              <w:t>базовые</w:t>
+            </w:r>
+            <w:proofErr w:type="spellEnd"/>
+            <w:r>
+              <w:t xml:space="preserve"> </w:t>
+            </w:r>
+            <w:proofErr w:type="spellStart"/>
+            <w:r>
+              <w:t>программные</w:t>
+            </w:r>
+            <w:proofErr w:type="spellEnd"/>
+            <w:r>
+              <w:t xml:space="preserve"> </w:t>
+            </w:r>
+            <w:proofErr w:type="spellStart"/>
+            <w:r>
+              <w:t>модули</w:t>
+            </w:r>
+            <w:proofErr w:type="spellEnd"/>
+            <w:r>
+              <w:t>.</w:t>
             </w:r>
           </w:p>
         </w:tc>
@@ -8871,9 +9270,11 @@
             <w:pPr>
               <w:pStyle w:val="80"/>
             </w:pPr>
+            <w:proofErr w:type="spellStart"/>
             <w:r>
               <w:t>Чат</w:t>
             </w:r>
+            <w:proofErr w:type="spellEnd"/>
           </w:p>
         </w:tc>
         <w:tc>
@@ -9307,8 +9708,13 @@
             <w:pPr>
               <w:pStyle w:val="80"/>
             </w:pPr>
+            <w:proofErr w:type="spellStart"/>
             <w:r>
-              <w:t>Мультипарадигменный язык программирования, используется как встраиваемый язык для программного доступа к объектам приложений.</w:t>
+              <w:t>Мультипарадигменный</w:t>
+            </w:r>
+            <w:proofErr w:type="spellEnd"/>
+            <w:r>
+              <w:t xml:space="preserve"> язык программирования, используется как встраиваемый язык для программного доступа к объектам приложений.</w:t>
             </w:r>
           </w:p>
         </w:tc>
@@ -9542,10 +9948,36 @@
         </w:numPr>
       </w:pPr>
       <w:bookmarkStart w:id="5" w:name="_Toc130860276"/>
-      <w:r>
-        <w:t>Наименование исполнителя и заказчика приложения</w:t>
+      <w:proofErr w:type="spellStart"/>
+      <w:r>
+        <w:t>Наименование</w:t>
+      </w:r>
+      <w:proofErr w:type="spellEnd"/>
+      <w:r>
+        <w:t xml:space="preserve"> </w:t>
+      </w:r>
+      <w:proofErr w:type="spellStart"/>
+      <w:r>
+        <w:t>исполнителя</w:t>
+      </w:r>
+      <w:proofErr w:type="spellEnd"/>
+      <w:r>
+        <w:t xml:space="preserve"> и </w:t>
+      </w:r>
+      <w:proofErr w:type="spellStart"/>
+      <w:r>
+        <w:t>заказчика</w:t>
+      </w:r>
+      <w:proofErr w:type="spellEnd"/>
+      <w:r>
+        <w:t xml:space="preserve"> </w:t>
+      </w:r>
+      <w:proofErr w:type="spellStart"/>
+      <w:r>
+        <w:t>приложения</w:t>
       </w:r>
       <w:bookmarkEnd w:id="5"/>
+      <w:proofErr w:type="spellEnd"/>
     </w:p>
     <w:p>
       <w:pPr>
@@ -9556,10 +9988,20 @@
         </w:numPr>
       </w:pPr>
       <w:bookmarkStart w:id="6" w:name="_Toc130860277"/>
-      <w:r>
-        <w:t>Наименование заказчика</w:t>
+      <w:proofErr w:type="spellStart"/>
+      <w:r>
+        <w:t>Наименование</w:t>
+      </w:r>
+      <w:proofErr w:type="spellEnd"/>
+      <w:r>
+        <w:t xml:space="preserve"> </w:t>
+      </w:r>
+      <w:proofErr w:type="spellStart"/>
+      <w:r>
+        <w:t>заказчика</w:t>
       </w:r>
       <w:bookmarkEnd w:id="6"/>
+      <w:proofErr w:type="spellEnd"/>
     </w:p>
     <w:p>
       <w:pPr>
@@ -9610,10 +10052,20 @@
         </w:numPr>
       </w:pPr>
       <w:bookmarkStart w:id="7" w:name="_Toc130860278"/>
-      <w:r>
-        <w:t>Наименование исполнителя</w:t>
+      <w:proofErr w:type="spellStart"/>
+      <w:r>
+        <w:t>Наименование</w:t>
+      </w:r>
+      <w:proofErr w:type="spellEnd"/>
+      <w:r>
+        <w:t xml:space="preserve"> </w:t>
+      </w:r>
+      <w:proofErr w:type="spellStart"/>
+      <w:r>
+        <w:t>исполнителя</w:t>
       </w:r>
       <w:bookmarkEnd w:id="7"/>
+      <w:proofErr w:type="spellEnd"/>
     </w:p>
     <w:p>
       <w:pPr>
@@ -9949,10 +10401,20 @@
         </w:numPr>
       </w:pPr>
       <w:bookmarkStart w:id="13" w:name="_Toc130860284"/>
-      <w:r>
-        <w:t>Назначение приложения</w:t>
+      <w:proofErr w:type="spellStart"/>
+      <w:r>
+        <w:t>Назначение</w:t>
+      </w:r>
+      <w:proofErr w:type="spellEnd"/>
+      <w:r>
+        <w:t xml:space="preserve"> </w:t>
+      </w:r>
+      <w:proofErr w:type="spellStart"/>
+      <w:r>
+        <w:t>приложения</w:t>
       </w:r>
       <w:bookmarkEnd w:id="13"/>
+      <w:proofErr w:type="spellEnd"/>
     </w:p>
     <w:p>
       <w:pPr>
@@ -9983,10 +10445,28 @@
         </w:numPr>
       </w:pPr>
       <w:bookmarkStart w:id="14" w:name="_Toc130860285"/>
-      <w:r>
-        <w:t>Цели создания приложения</w:t>
+      <w:proofErr w:type="spellStart"/>
+      <w:r>
+        <w:t>Цели</w:t>
+      </w:r>
+      <w:proofErr w:type="spellEnd"/>
+      <w:r>
+        <w:t xml:space="preserve"> </w:t>
+      </w:r>
+      <w:proofErr w:type="spellStart"/>
+      <w:r>
+        <w:t>создания</w:t>
+      </w:r>
+      <w:proofErr w:type="spellEnd"/>
+      <w:r>
+        <w:t xml:space="preserve"> </w:t>
+      </w:r>
+      <w:proofErr w:type="spellStart"/>
+      <w:r>
+        <w:t>приложения</w:t>
       </w:r>
       <w:bookmarkEnd w:id="14"/>
+      <w:proofErr w:type="spellEnd"/>
     </w:p>
     <w:p>
       <w:pPr>
@@ -10001,7 +10481,15 @@
         <w:pStyle w:val="a0"/>
       </w:pPr>
       <w:r>
-        <w:t>Агрегация Moodle и BRS в единый сервис;</w:t>
+        <w:t xml:space="preserve">Агрегация </w:t>
+      </w:r>
+      <w:proofErr w:type="spellStart"/>
+      <w:r>
+        <w:t>Moodle</w:t>
+      </w:r>
+      <w:proofErr w:type="spellEnd"/>
+      <w:r>
+        <w:t xml:space="preserve"> и BRS в единый сервис;</w:t>
       </w:r>
     </w:p>
     <w:p>
@@ -10053,10 +10541,44 @@
         </w:numPr>
       </w:pPr>
       <w:bookmarkStart w:id="15" w:name="_Toc130860286"/>
-      <w:r>
-        <w:t>Задачи, решаемые при помощи приложения</w:t>
+      <w:proofErr w:type="spellStart"/>
+      <w:r>
+        <w:t>Задачи</w:t>
+      </w:r>
+      <w:proofErr w:type="spellEnd"/>
+      <w:r>
+        <w:t xml:space="preserve">, </w:t>
+      </w:r>
+      <w:proofErr w:type="spellStart"/>
+      <w:r>
+        <w:t>решаемые</w:t>
+      </w:r>
+      <w:proofErr w:type="spellEnd"/>
+      <w:r>
+        <w:t xml:space="preserve"> </w:t>
+      </w:r>
+      <w:proofErr w:type="spellStart"/>
+      <w:r>
+        <w:t>при</w:t>
+      </w:r>
+      <w:proofErr w:type="spellEnd"/>
+      <w:r>
+        <w:t xml:space="preserve"> </w:t>
+      </w:r>
+      <w:proofErr w:type="spellStart"/>
+      <w:r>
+        <w:t>помощи</w:t>
+      </w:r>
+      <w:proofErr w:type="spellEnd"/>
+      <w:r>
+        <w:t xml:space="preserve"> </w:t>
+      </w:r>
+      <w:proofErr w:type="spellStart"/>
+      <w:r>
+        <w:t>приложения</w:t>
       </w:r>
       <w:bookmarkEnd w:id="15"/>
+      <w:proofErr w:type="spellEnd"/>
     </w:p>
     <w:p>
       <w:pPr>
@@ -10079,7 +10601,15 @@
         <w:pStyle w:val="a0"/>
       </w:pPr>
       <w:r>
-        <w:t>Доступ к Moodle и BRS из приложения;</w:t>
+        <w:t xml:space="preserve">Доступ к </w:t>
+      </w:r>
+      <w:proofErr w:type="spellStart"/>
+      <w:r>
+        <w:t>Moodle</w:t>
+      </w:r>
+      <w:proofErr w:type="spellEnd"/>
+      <w:r>
+        <w:t xml:space="preserve"> и BRS из приложения;</w:t>
       </w:r>
     </w:p>
     <w:p>
@@ -10148,10 +10678,28 @@
         </w:numPr>
       </w:pPr>
       <w:bookmarkStart w:id="17" w:name="_Toc130860288"/>
-      <w:r>
-        <w:t>Требования к приложению в целом</w:t>
+      <w:proofErr w:type="spellStart"/>
+      <w:r>
+        <w:t>Требования</w:t>
+      </w:r>
+      <w:proofErr w:type="spellEnd"/>
+      <w:r>
+        <w:t xml:space="preserve"> к </w:t>
+      </w:r>
+      <w:proofErr w:type="spellStart"/>
+      <w:r>
+        <w:t>приложению</w:t>
+      </w:r>
+      <w:proofErr w:type="spellEnd"/>
+      <w:r>
+        <w:t xml:space="preserve"> в </w:t>
+      </w:r>
+      <w:proofErr w:type="spellStart"/>
+      <w:r>
+        <w:t>целом</w:t>
       </w:r>
       <w:bookmarkEnd w:id="17"/>
+      <w:proofErr w:type="spellEnd"/>
     </w:p>
     <w:p>
       <w:pPr>
@@ -10174,7 +10722,23 @@
         <w:pStyle w:val="a0"/>
       </w:pPr>
       <w:r>
-        <w:t>Приложение должно работать на всех устройствах начиная с версии Android 10 или iOS 11, имеющих доступ в сеть Интернет;</w:t>
+        <w:t xml:space="preserve">Приложение должно работать на всех устройствах начиная с версии </w:t>
+      </w:r>
+      <w:proofErr w:type="spellStart"/>
+      <w:r>
+        <w:t>Android</w:t>
+      </w:r>
+      <w:proofErr w:type="spellEnd"/>
+      <w:r>
+        <w:t xml:space="preserve"> 10 или </w:t>
+      </w:r>
+      <w:proofErr w:type="spellStart"/>
+      <w:r>
+        <w:t>iOS</w:t>
+      </w:r>
+      <w:proofErr w:type="spellEnd"/>
+      <w:r>
+        <w:t xml:space="preserve"> 11, имеющих доступ в сеть Интернет;</w:t>
       </w:r>
     </w:p>
     <w:p>
@@ -10200,10 +10764,28 @@
         </w:numPr>
       </w:pPr>
       <w:bookmarkStart w:id="18" w:name="_Toc130860289"/>
-      <w:r>
-        <w:t>Требования к архитектуре системы</w:t>
+      <w:proofErr w:type="spellStart"/>
+      <w:r>
+        <w:t>Требования</w:t>
+      </w:r>
+      <w:proofErr w:type="spellEnd"/>
+      <w:r>
+        <w:t xml:space="preserve"> к </w:t>
+      </w:r>
+      <w:proofErr w:type="spellStart"/>
+      <w:r>
+        <w:t>архитектуре</w:t>
+      </w:r>
+      <w:proofErr w:type="spellEnd"/>
+      <w:r>
+        <w:t xml:space="preserve"> </w:t>
+      </w:r>
+      <w:proofErr w:type="spellStart"/>
+      <w:r>
+        <w:t>системы</w:t>
       </w:r>
       <w:bookmarkEnd w:id="18"/>
+      <w:proofErr w:type="spellEnd"/>
     </w:p>
     <w:p>
       <w:pPr>
@@ -10271,18 +10853,49 @@
         </w:numPr>
       </w:pPr>
       <w:bookmarkStart w:id="19" w:name="_Toc130860290"/>
-      <w:r>
-        <w:t>Требования к функциям, выполняемым приложением</w:t>
+      <w:proofErr w:type="spellStart"/>
+      <w:r>
+        <w:t>Требования</w:t>
+      </w:r>
+      <w:proofErr w:type="spellEnd"/>
+      <w:r>
+        <w:t xml:space="preserve"> к </w:t>
+      </w:r>
+      <w:proofErr w:type="spellStart"/>
+      <w:r>
+        <w:t>функциям</w:t>
+      </w:r>
+      <w:proofErr w:type="spellEnd"/>
+      <w:r>
+        <w:t xml:space="preserve">, </w:t>
+      </w:r>
+      <w:proofErr w:type="spellStart"/>
+      <w:r>
+        <w:t>выполняемым</w:t>
+      </w:r>
+      <w:proofErr w:type="spellEnd"/>
+      <w:r>
+        <w:t xml:space="preserve"> </w:t>
+      </w:r>
+      <w:proofErr w:type="spellStart"/>
+      <w:r>
+        <w:t>приложением</w:t>
       </w:r>
       <w:bookmarkEnd w:id="19"/>
+      <w:proofErr w:type="spellEnd"/>
     </w:p>
     <w:p>
       <w:pPr>
         <w:pStyle w:val="41"/>
       </w:pPr>
+      <w:proofErr w:type="gramStart"/>
       <w:r>
         <w:lastRenderedPageBreak/>
-        <w:t>Функции выполняемые приложением:</w:t>
+        <w:t>Функции</w:t>
+      </w:r>
+      <w:proofErr w:type="gramEnd"/>
+      <w:r>
+        <w:t xml:space="preserve"> выполняемые приложением:</w:t>
       </w:r>
     </w:p>
     <w:p>
@@ -10330,7 +10943,15 @@
         <w:pStyle w:val="a0"/>
       </w:pPr>
       <w:r>
-        <w:t>Возможность работы с Moodle и BRS из самого приложения;</w:t>
+        <w:t xml:space="preserve">Возможность работы с </w:t>
+      </w:r>
+      <w:proofErr w:type="spellStart"/>
+      <w:r>
+        <w:t>Moodle</w:t>
+      </w:r>
+      <w:proofErr w:type="spellEnd"/>
+      <w:r>
+        <w:t xml:space="preserve"> и BRS из самого приложения;</w:t>
       </w:r>
     </w:p>
     <w:p>
@@ -10378,11 +10999,59 @@
         <w:pStyle w:val="41"/>
       </w:pPr>
       <w:r>
-        <w:t xml:space="preserve">Приложение должно быть написано на кроссплатформенном фреймворке (Flutter), так как предполагается, что оно будет использоваться на устройствах с Android и iOS. База данных должна использовать SQL. Серверная часть должна быть написана на языке высокого уровня с поддержкой библиотек машинного обучения (Python 3). Также серверная </w:t>
+        <w:t>Приложение должно быть написано на кроссплатформенном фреймворке (</w:t>
+      </w:r>
+      <w:proofErr w:type="spellStart"/>
+      <w:r>
+        <w:t>Flutter</w:t>
+      </w:r>
+      <w:proofErr w:type="spellEnd"/>
+      <w:r>
+        <w:t xml:space="preserve">), так как предполагается, что оно будет использоваться на устройствах с </w:t>
+      </w:r>
+      <w:proofErr w:type="spellStart"/>
+      <w:r>
+        <w:t>Android</w:t>
+      </w:r>
+      <w:proofErr w:type="spellEnd"/>
+      <w:r>
+        <w:t xml:space="preserve"> и </w:t>
+      </w:r>
+      <w:proofErr w:type="spellStart"/>
+      <w:r>
+        <w:t>iOS</w:t>
+      </w:r>
+      <w:proofErr w:type="spellEnd"/>
+      <w:r>
+        <w:t xml:space="preserve">. База данных должна использовать SQL. Серверная часть должна быть написана на языке высокого уровня с поддержкой библиотек машинного обучения (Python 3). Также серверная </w:t>
       </w:r>
       <w:r>
         <w:lastRenderedPageBreak/>
-        <w:t>часть желательно должна иметь встроенную панель администратора (Django Admin interface библиотека для Python 3).</w:t>
+        <w:t>часть желательно должна иметь встроенную панель администратора (</w:t>
+      </w:r>
+      <w:proofErr w:type="spellStart"/>
+      <w:r>
+        <w:t>Django</w:t>
+      </w:r>
+      <w:proofErr w:type="spellEnd"/>
+      <w:r>
+        <w:t xml:space="preserve"> </w:t>
+      </w:r>
+      <w:proofErr w:type="spellStart"/>
+      <w:r>
+        <w:t>Admin</w:t>
+      </w:r>
+      <w:proofErr w:type="spellEnd"/>
+      <w:r>
+        <w:t xml:space="preserve"> </w:t>
+      </w:r>
+      <w:proofErr w:type="spellStart"/>
+      <w:r>
+        <w:t>interface</w:t>
+      </w:r>
+      <w:proofErr w:type="spellEnd"/>
+      <w:r>
+        <w:t xml:space="preserve"> библиотека для Python 3).</w:t>
       </w:r>
     </w:p>
     <w:p>
@@ -10394,10 +11063,36 @@
         </w:numPr>
       </w:pPr>
       <w:bookmarkStart w:id="21" w:name="_Toc130860292"/>
-      <w:r>
-        <w:t>Требования к программному обеспечению приложения</w:t>
+      <w:proofErr w:type="spellStart"/>
+      <w:r>
+        <w:t>Требования</w:t>
+      </w:r>
+      <w:proofErr w:type="spellEnd"/>
+      <w:r>
+        <w:t xml:space="preserve"> к </w:t>
+      </w:r>
+      <w:proofErr w:type="spellStart"/>
+      <w:r>
+        <w:t>программному</w:t>
+      </w:r>
+      <w:proofErr w:type="spellEnd"/>
+      <w:r>
+        <w:t xml:space="preserve"> </w:t>
+      </w:r>
+      <w:proofErr w:type="spellStart"/>
+      <w:r>
+        <w:t>обеспечению</w:t>
+      </w:r>
+      <w:proofErr w:type="spellEnd"/>
+      <w:r>
+        <w:t xml:space="preserve"> </w:t>
+      </w:r>
+      <w:proofErr w:type="spellStart"/>
+      <w:r>
+        <w:t>приложения</w:t>
       </w:r>
       <w:bookmarkEnd w:id="21"/>
+      <w:proofErr w:type="spellEnd"/>
     </w:p>
     <w:p>
       <w:pPr>
@@ -10412,7 +11107,23 @@
         <w:pStyle w:val="a0"/>
       </w:pPr>
       <w:r>
-        <w:t>Приложение должно устанавливаться и работать на мобильных устройствах под управлением операционной системы Android или iOS.</w:t>
+        <w:t xml:space="preserve">Приложение должно устанавливаться и работать на мобильных устройствах под управлением операционной системы </w:t>
+      </w:r>
+      <w:proofErr w:type="spellStart"/>
+      <w:r>
+        <w:t>Android</w:t>
+      </w:r>
+      <w:proofErr w:type="spellEnd"/>
+      <w:r>
+        <w:t xml:space="preserve"> или </w:t>
+      </w:r>
+      <w:proofErr w:type="spellStart"/>
+      <w:r>
+        <w:t>iOS</w:t>
+      </w:r>
+      <w:proofErr w:type="spellEnd"/>
+      <w:r>
+        <w:t>.</w:t>
       </w:r>
     </w:p>
     <w:p>
@@ -10428,7 +11139,15 @@
         <w:pStyle w:val="a0"/>
       </w:pPr>
       <w:r>
-        <w:t>Серверная часть приложения должна быть реализована на языке программирования Python с использованием фреймворка Django;</w:t>
+        <w:t xml:space="preserve">Серверная часть приложения должна быть реализована на языке программирования Python с использованием фреймворка </w:t>
+      </w:r>
+      <w:proofErr w:type="spellStart"/>
+      <w:r>
+        <w:t>Django</w:t>
+      </w:r>
+      <w:proofErr w:type="spellEnd"/>
+      <w:r>
+        <w:t>;</w:t>
       </w:r>
     </w:p>
     <w:p>
@@ -10436,7 +11155,15 @@
         <w:pStyle w:val="a0"/>
       </w:pPr>
       <w:r>
-        <w:t>В качестве СУБД необходимо использовать PostgreSQL.</w:t>
+        <w:t xml:space="preserve">В качестве СУБД необходимо использовать </w:t>
+      </w:r>
+      <w:proofErr w:type="spellStart"/>
+      <w:r>
+        <w:t>PostgreSQL</w:t>
+      </w:r>
+      <w:proofErr w:type="spellEnd"/>
+      <w:r>
+        <w:t>.</w:t>
       </w:r>
     </w:p>
     <w:p>
@@ -10448,10 +11175,28 @@
         </w:numPr>
       </w:pPr>
       <w:bookmarkStart w:id="22" w:name="_Toc130860293"/>
-      <w:r>
-        <w:t>Требования к внешним интерфейсам</w:t>
+      <w:proofErr w:type="spellStart"/>
+      <w:r>
+        <w:t>Требования</w:t>
+      </w:r>
+      <w:proofErr w:type="spellEnd"/>
+      <w:r>
+        <w:t xml:space="preserve"> к </w:t>
+      </w:r>
+      <w:proofErr w:type="spellStart"/>
+      <w:r>
+        <w:t>внешним</w:t>
+      </w:r>
+      <w:proofErr w:type="spellEnd"/>
+      <w:r>
+        <w:t xml:space="preserve"> </w:t>
+      </w:r>
+      <w:proofErr w:type="spellStart"/>
+      <w:r>
+        <w:t>интерфейсам</w:t>
       </w:r>
       <w:bookmarkEnd w:id="22"/>
+      <w:proofErr w:type="spellEnd"/>
     </w:p>
     <w:p>
       <w:pPr>
@@ -10541,7 +11286,15 @@
       </w:pPr>
       <w:r>
         <w:lastRenderedPageBreak/>
-        <w:t>Панель администратора (веб-приложение) должна разрабатываться для разрешения экрана от 1270x720 px.</w:t>
+        <w:t xml:space="preserve">Панель администратора (веб-приложение) должна разрабатываться для разрешения экрана от 1270x720 </w:t>
+      </w:r>
+      <w:proofErr w:type="spellStart"/>
+      <w:r>
+        <w:t>px</w:t>
+      </w:r>
+      <w:proofErr w:type="spellEnd"/>
+      <w:r>
+        <w:t>.</w:t>
       </w:r>
     </w:p>
     <w:p>
@@ -10549,7 +11302,15 @@
         <w:pStyle w:val="41"/>
       </w:pPr>
       <w:r>
-        <w:t>Для реализации дизайна мобильного приложения будет использован фреймворк Flutter.</w:t>
+        <w:t xml:space="preserve">Для реализации дизайна мобильного приложения будет использован фреймворк </w:t>
+      </w:r>
+      <w:proofErr w:type="spellStart"/>
+      <w:r>
+        <w:t>Flutter</w:t>
+      </w:r>
+      <w:proofErr w:type="spellEnd"/>
+      <w:r>
+        <w:t>.</w:t>
       </w:r>
     </w:p>
     <w:p>
@@ -10621,10 +11382,28 @@
         </w:numPr>
       </w:pPr>
       <w:bookmarkStart w:id="25" w:name="_Toc130860296"/>
-      <w:r>
-        <w:t>Требования к системе администрирования</w:t>
+      <w:proofErr w:type="spellStart"/>
+      <w:r>
+        <w:t>Требования</w:t>
+      </w:r>
+      <w:proofErr w:type="spellEnd"/>
+      <w:r>
+        <w:t xml:space="preserve"> к </w:t>
+      </w:r>
+      <w:proofErr w:type="spellStart"/>
+      <w:r>
+        <w:t>системе</w:t>
+      </w:r>
+      <w:proofErr w:type="spellEnd"/>
+      <w:r>
+        <w:t xml:space="preserve"> </w:t>
+      </w:r>
+      <w:proofErr w:type="spellStart"/>
+      <w:r>
+        <w:t>администрирования</w:t>
       </w:r>
       <w:bookmarkEnd w:id="25"/>
+      <w:proofErr w:type="spellEnd"/>
     </w:p>
     <w:p>
       <w:pPr>
@@ -10671,10 +11450,20 @@
         </w:numPr>
       </w:pPr>
       <w:bookmarkStart w:id="27" w:name="_Toc130860298"/>
-      <w:r>
-        <w:t>Динамические страницы</w:t>
+      <w:proofErr w:type="spellStart"/>
+      <w:r>
+        <w:t>Динамические</w:t>
+      </w:r>
+      <w:proofErr w:type="spellEnd"/>
+      <w:r>
+        <w:t xml:space="preserve"> </w:t>
+      </w:r>
+      <w:proofErr w:type="spellStart"/>
+      <w:r>
+        <w:t>страницы</w:t>
       </w:r>
       <w:bookmarkEnd w:id="27"/>
+      <w:proofErr w:type="spellEnd"/>
     </w:p>
     <w:p>
       <w:pPr>
@@ -10777,7 +11566,15 @@
         <w:pStyle w:val="a0"/>
       </w:pPr>
       <w:r>
-        <w:t>Страница Moodle;</w:t>
+        <w:t xml:space="preserve">Страница </w:t>
+      </w:r>
+      <w:proofErr w:type="spellStart"/>
+      <w:r>
+        <w:t>Moodle</w:t>
+      </w:r>
+      <w:proofErr w:type="spellEnd"/>
+      <w:r>
+        <w:t>;</w:t>
       </w:r>
     </w:p>
     <w:p>
@@ -10829,11 +11626,21 @@
         </w:numPr>
       </w:pPr>
       <w:bookmarkStart w:id="28" w:name="_Toc130860299"/>
+      <w:proofErr w:type="spellStart"/>
       <w:r>
         <w:lastRenderedPageBreak/>
-        <w:t>Статические страницы</w:t>
+        <w:t>Статические</w:t>
+      </w:r>
+      <w:proofErr w:type="spellEnd"/>
+      <w:r>
+        <w:t xml:space="preserve"> </w:t>
+      </w:r>
+      <w:proofErr w:type="spellStart"/>
+      <w:r>
+        <w:t>страницы</w:t>
       </w:r>
       <w:bookmarkEnd w:id="28"/>
+      <w:proofErr w:type="spellEnd"/>
     </w:p>
     <w:p>
       <w:pPr>
@@ -11029,7 +11836,23 @@
         <w:pStyle w:val="a0"/>
       </w:pPr>
       <w:r>
-        <w:t>Оттенок серого цвета (Temple Gray - #6B6B6B) - используется как цвет иконок на сайд меню;</w:t>
+        <w:t>Оттенок серого цвета (</w:t>
+      </w:r>
+      <w:proofErr w:type="spellStart"/>
+      <w:r>
+        <w:t>Temple</w:t>
+      </w:r>
+      <w:proofErr w:type="spellEnd"/>
+      <w:r>
+        <w:t xml:space="preserve"> </w:t>
+      </w:r>
+      <w:proofErr w:type="spellStart"/>
+      <w:r>
+        <w:t>Gray</w:t>
+      </w:r>
+      <w:proofErr w:type="spellEnd"/>
+      <w:r>
+        <w:t xml:space="preserve"> - #6B6B6B) - используется как цвет иконок на сайд меню;</w:t>
       </w:r>
     </w:p>
     <w:p>
@@ -11037,7 +11860,23 @@
         <w:pStyle w:val="a0"/>
       </w:pPr>
       <w:r>
-        <w:t>Оттенок серого цвета (Foggy Mountain - #D9D9D9) - используется как цвет фона компонентов приложения (новостей, полей ввода, сообщений).</w:t>
+        <w:t>Оттенок серого цвета (</w:t>
+      </w:r>
+      <w:proofErr w:type="spellStart"/>
+      <w:r>
+        <w:t>Foggy</w:t>
+      </w:r>
+      <w:proofErr w:type="spellEnd"/>
+      <w:r>
+        <w:t xml:space="preserve"> </w:t>
+      </w:r>
+      <w:proofErr w:type="spellStart"/>
+      <w:r>
+        <w:t>Mountain</w:t>
+      </w:r>
+      <w:proofErr w:type="spellEnd"/>
+      <w:r>
+        <w:t xml:space="preserve"> - #D9D9D9) - используется как цвет фона компонентов приложения (новостей, полей ввода, сообщений).</w:t>
       </w:r>
     </w:p>
     <w:p>
@@ -11053,7 +11892,15 @@
         <w:pStyle w:val="41"/>
       </w:pPr>
       <w:r>
-        <w:t>Основной шрифт приложения должен быть Montserrat (данный шрифт можно использовать в коммерческой и некоммерческой деятельности).</w:t>
+        <w:t xml:space="preserve">Основной шрифт приложения должен быть </w:t>
+      </w:r>
+      <w:proofErr w:type="spellStart"/>
+      <w:r>
+        <w:t>Montserrat</w:t>
+      </w:r>
+      <w:proofErr w:type="spellEnd"/>
+      <w:r>
+        <w:t xml:space="preserve"> (данный шрифт можно использовать в коммерческой и некоммерческой деятельности).</w:t>
       </w:r>
       <w:r>
         <w:br w:type="page"/>
@@ -11083,10 +11930,28 @@
         </w:numPr>
       </w:pPr>
       <w:bookmarkStart w:id="33" w:name="_Toc130860304"/>
-      <w:r>
-        <w:t>Основное навигационное меню</w:t>
+      <w:proofErr w:type="spellStart"/>
+      <w:r>
+        <w:t>Основное</w:t>
+      </w:r>
+      <w:proofErr w:type="spellEnd"/>
+      <w:r>
+        <w:t xml:space="preserve"> </w:t>
+      </w:r>
+      <w:proofErr w:type="spellStart"/>
+      <w:r>
+        <w:t>навигационное</w:t>
+      </w:r>
+      <w:proofErr w:type="spellEnd"/>
+      <w:r>
+        <w:t xml:space="preserve"> </w:t>
+      </w:r>
+      <w:proofErr w:type="spellStart"/>
+      <w:r>
+        <w:t>меню</w:t>
       </w:r>
       <w:bookmarkEnd w:id="33"/>
+      <w:proofErr w:type="spellEnd"/>
     </w:p>
     <w:p>
       <w:pPr>
@@ -11125,15 +11990,44 @@
         <w:pStyle w:val="a0"/>
       </w:pPr>
       <w:r>
-        <w:t>BRS - открытие WebView BRS;</w:t>
+        <w:t xml:space="preserve">BRS - открытие </w:t>
+      </w:r>
+      <w:proofErr w:type="spellStart"/>
+      <w:r>
+        <w:t>WebView</w:t>
+      </w:r>
+      <w:proofErr w:type="spellEnd"/>
+      <w:r>
+        <w:t xml:space="preserve"> BRS;</w:t>
       </w:r>
     </w:p>
     <w:p>
       <w:pPr>
         <w:pStyle w:val="a0"/>
       </w:pPr>
-      <w:r>
-        <w:t>Moodle - открытие WebView Moodle;</w:t>
+      <w:proofErr w:type="spellStart"/>
+      <w:r>
+        <w:t>Moodle</w:t>
+      </w:r>
+      <w:proofErr w:type="spellEnd"/>
+      <w:r>
+        <w:t xml:space="preserve"> - открытие </w:t>
+      </w:r>
+      <w:proofErr w:type="spellStart"/>
+      <w:r>
+        <w:t>WebView</w:t>
+      </w:r>
+      <w:proofErr w:type="spellEnd"/>
+      <w:r>
+        <w:t xml:space="preserve"> </w:t>
+      </w:r>
+      <w:proofErr w:type="spellStart"/>
+      <w:r>
+        <w:t>Moodle</w:t>
+      </w:r>
+      <w:proofErr w:type="spellEnd"/>
+      <w:r>
+        <w:t>;</w:t>
       </w:r>
     </w:p>
     <w:p>
@@ -11213,16 +12107,45 @@
         <w:pStyle w:val="a0"/>
       </w:pPr>
       <w:r>
-        <w:t>BRS - открытие WebView BRS;</w:t>
+        <w:t xml:space="preserve">BRS - открытие </w:t>
+      </w:r>
+      <w:proofErr w:type="spellStart"/>
+      <w:r>
+        <w:t>WebView</w:t>
+      </w:r>
+      <w:proofErr w:type="spellEnd"/>
+      <w:r>
+        <w:t xml:space="preserve"> BRS;</w:t>
       </w:r>
     </w:p>
     <w:p>
       <w:pPr>
         <w:pStyle w:val="a0"/>
       </w:pPr>
+      <w:proofErr w:type="spellStart"/>
       <w:r>
         <w:lastRenderedPageBreak/>
-        <w:t>Moodle - открытие WebView Moodle;</w:t>
+        <w:t>Moodle</w:t>
+      </w:r>
+      <w:proofErr w:type="spellEnd"/>
+      <w:r>
+        <w:t xml:space="preserve"> - открытие </w:t>
+      </w:r>
+      <w:proofErr w:type="spellStart"/>
+      <w:r>
+        <w:t>WebView</w:t>
+      </w:r>
+      <w:proofErr w:type="spellEnd"/>
+      <w:r>
+        <w:t xml:space="preserve"> </w:t>
+      </w:r>
+      <w:proofErr w:type="spellStart"/>
+      <w:r>
+        <w:t>Moodle</w:t>
+      </w:r>
+      <w:proofErr w:type="spellEnd"/>
+      <w:r>
+        <w:t>;</w:t>
       </w:r>
     </w:p>
     <w:p>
@@ -11282,10 +12205,28 @@
         </w:numPr>
       </w:pPr>
       <w:bookmarkStart w:id="34" w:name="_Toc130860305"/>
-      <w:r>
-        <w:t>Дополнительные возможности навигации</w:t>
+      <w:proofErr w:type="spellStart"/>
+      <w:r>
+        <w:t>Дополнительные</w:t>
+      </w:r>
+      <w:proofErr w:type="spellEnd"/>
+      <w:r>
+        <w:t xml:space="preserve"> </w:t>
+      </w:r>
+      <w:proofErr w:type="spellStart"/>
+      <w:r>
+        <w:t>возможности</w:t>
+      </w:r>
+      <w:proofErr w:type="spellEnd"/>
+      <w:r>
+        <w:t xml:space="preserve"> </w:t>
+      </w:r>
+      <w:proofErr w:type="spellStart"/>
+      <w:r>
+        <w:t>навигации</w:t>
       </w:r>
       <w:bookmarkEnd w:id="34"/>
+      <w:proofErr w:type="spellEnd"/>
     </w:p>
     <w:p>
       <w:pPr>
@@ -11367,10 +12308,28 @@
         </w:numPr>
       </w:pPr>
       <w:bookmarkStart w:id="36" w:name="_Toc130860307"/>
-      <w:r>
-        <w:t>Описание статических страниц</w:t>
+      <w:proofErr w:type="spellStart"/>
+      <w:r>
+        <w:t>Описание</w:t>
+      </w:r>
+      <w:proofErr w:type="spellEnd"/>
+      <w:r>
+        <w:t xml:space="preserve"> </w:t>
+      </w:r>
+      <w:proofErr w:type="spellStart"/>
+      <w:r>
+        <w:t>статических</w:t>
+      </w:r>
+      <w:proofErr w:type="spellEnd"/>
+      <w:r>
+        <w:t xml:space="preserve"> </w:t>
+      </w:r>
+      <w:proofErr w:type="spellStart"/>
+      <w:r>
+        <w:t>страниц</w:t>
       </w:r>
       <w:bookmarkEnd w:id="36"/>
+      <w:proofErr w:type="spellEnd"/>
     </w:p>
     <w:p>
       <w:pPr>
@@ -11381,10 +12340,28 @@
         </w:numPr>
       </w:pPr>
       <w:bookmarkStart w:id="37" w:name="_Toc130860308"/>
-      <w:r>
-        <w:t>Страница с контактными данными</w:t>
+      <w:proofErr w:type="spellStart"/>
+      <w:r>
+        <w:t>Страница</w:t>
+      </w:r>
+      <w:proofErr w:type="spellEnd"/>
+      <w:r>
+        <w:t xml:space="preserve"> с </w:t>
+      </w:r>
+      <w:proofErr w:type="spellStart"/>
+      <w:r>
+        <w:t>контактными</w:t>
+      </w:r>
+      <w:proofErr w:type="spellEnd"/>
+      <w:r>
+        <w:t xml:space="preserve"> </w:t>
+      </w:r>
+      <w:proofErr w:type="spellStart"/>
+      <w:r>
+        <w:t>данными</w:t>
       </w:r>
       <w:bookmarkEnd w:id="37"/>
+      <w:proofErr w:type="spellEnd"/>
     </w:p>
     <w:p>
       <w:pPr>
@@ -11444,10 +12421,28 @@
         <w:spacing w:before="0"/>
       </w:pPr>
       <w:bookmarkStart w:id="38" w:name="_Toc130860309"/>
-      <w:r>
-        <w:t>Страница с информацией о приложении</w:t>
+      <w:proofErr w:type="spellStart"/>
+      <w:r>
+        <w:t>Страница</w:t>
+      </w:r>
+      <w:proofErr w:type="spellEnd"/>
+      <w:r>
+        <w:t xml:space="preserve"> с </w:t>
+      </w:r>
+      <w:proofErr w:type="spellStart"/>
+      <w:r>
+        <w:t>информацией</w:t>
+      </w:r>
+      <w:proofErr w:type="spellEnd"/>
+      <w:r>
+        <w:t xml:space="preserve"> о </w:t>
+      </w:r>
+      <w:proofErr w:type="spellStart"/>
+      <w:r>
+        <w:t>приложении</w:t>
       </w:r>
       <w:bookmarkEnd w:id="38"/>
+      <w:proofErr w:type="spellEnd"/>
     </w:p>
     <w:p>
       <w:pPr>
@@ -11498,10 +12493,28 @@
         </w:numPr>
       </w:pPr>
       <w:bookmarkStart w:id="39" w:name="_Toc130860310"/>
-      <w:r>
-        <w:t>Описание Динамических страниц</w:t>
+      <w:proofErr w:type="spellStart"/>
+      <w:r>
+        <w:t>Описание</w:t>
+      </w:r>
+      <w:proofErr w:type="spellEnd"/>
+      <w:r>
+        <w:t xml:space="preserve"> </w:t>
+      </w:r>
+      <w:proofErr w:type="spellStart"/>
+      <w:r>
+        <w:t>Динамических</w:t>
+      </w:r>
+      <w:proofErr w:type="spellEnd"/>
+      <w:r>
+        <w:t xml:space="preserve"> </w:t>
+      </w:r>
+      <w:proofErr w:type="spellStart"/>
+      <w:r>
+        <w:t>страниц</w:t>
       </w:r>
       <w:bookmarkEnd w:id="39"/>
+      <w:proofErr w:type="spellEnd"/>
     </w:p>
     <w:p>
       <w:pPr>
@@ -11512,10 +12525,44 @@
         </w:numPr>
       </w:pPr>
       <w:bookmarkStart w:id="40" w:name="_Toc130860311"/>
-      <w:r>
-        <w:t>Приветственная страница для всех запусков</w:t>
+      <w:proofErr w:type="spellStart"/>
+      <w:r>
+        <w:t>Приветственная</w:t>
+      </w:r>
+      <w:proofErr w:type="spellEnd"/>
+      <w:r>
+        <w:t xml:space="preserve"> </w:t>
+      </w:r>
+      <w:proofErr w:type="spellStart"/>
+      <w:r>
+        <w:t>страница</w:t>
+      </w:r>
+      <w:proofErr w:type="spellEnd"/>
+      <w:r>
+        <w:t xml:space="preserve"> </w:t>
+      </w:r>
+      <w:proofErr w:type="spellStart"/>
+      <w:r>
+        <w:t>для</w:t>
+      </w:r>
+      <w:proofErr w:type="spellEnd"/>
+      <w:r>
+        <w:t xml:space="preserve"> </w:t>
+      </w:r>
+      <w:proofErr w:type="spellStart"/>
+      <w:r>
+        <w:t>всех</w:t>
+      </w:r>
+      <w:proofErr w:type="spellEnd"/>
+      <w:r>
+        <w:t xml:space="preserve"> </w:t>
+      </w:r>
+      <w:proofErr w:type="spellStart"/>
+      <w:r>
+        <w:t>запусков</w:t>
       </w:r>
       <w:bookmarkEnd w:id="40"/>
+      <w:proofErr w:type="spellEnd"/>
     </w:p>
     <w:p>
       <w:pPr>
@@ -11534,11 +12581,45 @@
         </w:numPr>
       </w:pPr>
       <w:bookmarkStart w:id="41" w:name="_Toc130860312"/>
+      <w:proofErr w:type="spellStart"/>
       <w:r>
         <w:lastRenderedPageBreak/>
-        <w:t>Приветственные страницы для первого запуска</w:t>
+        <w:t>Приветственные</w:t>
+      </w:r>
+      <w:proofErr w:type="spellEnd"/>
+      <w:r>
+        <w:t xml:space="preserve"> </w:t>
+      </w:r>
+      <w:proofErr w:type="spellStart"/>
+      <w:r>
+        <w:t>страницы</w:t>
+      </w:r>
+      <w:proofErr w:type="spellEnd"/>
+      <w:r>
+        <w:t xml:space="preserve"> </w:t>
+      </w:r>
+      <w:proofErr w:type="spellStart"/>
+      <w:r>
+        <w:t>для</w:t>
+      </w:r>
+      <w:proofErr w:type="spellEnd"/>
+      <w:r>
+        <w:t xml:space="preserve"> </w:t>
+      </w:r>
+      <w:proofErr w:type="spellStart"/>
+      <w:r>
+        <w:t>первого</w:t>
+      </w:r>
+      <w:proofErr w:type="spellEnd"/>
+      <w:r>
+        <w:t xml:space="preserve"> </w:t>
+      </w:r>
+      <w:proofErr w:type="spellStart"/>
+      <w:r>
+        <w:t>запуска</w:t>
       </w:r>
       <w:bookmarkEnd w:id="41"/>
+      <w:proofErr w:type="spellEnd"/>
     </w:p>
     <w:p>
       <w:pPr>
@@ -11557,10 +12638,20 @@
         </w:numPr>
       </w:pPr>
       <w:bookmarkStart w:id="42" w:name="_Toc130860313"/>
-      <w:r>
-        <w:t>Главная страница</w:t>
+      <w:proofErr w:type="spellStart"/>
+      <w:r>
+        <w:t>Главная</w:t>
+      </w:r>
+      <w:proofErr w:type="spellEnd"/>
+      <w:r>
+        <w:t xml:space="preserve"> </w:t>
+      </w:r>
+      <w:proofErr w:type="spellStart"/>
+      <w:r>
+        <w:t>страница</w:t>
       </w:r>
       <w:bookmarkEnd w:id="42"/>
+      <w:proofErr w:type="spellEnd"/>
     </w:p>
     <w:p>
       <w:pPr>
@@ -11628,10 +12719,20 @@
         <w:spacing w:before="0"/>
       </w:pPr>
       <w:bookmarkStart w:id="43" w:name="_Toc130860314"/>
-      <w:r>
-        <w:t>Сайд меню</w:t>
+      <w:proofErr w:type="spellStart"/>
+      <w:r>
+        <w:t>Сайд</w:t>
+      </w:r>
+      <w:proofErr w:type="spellEnd"/>
+      <w:r>
+        <w:t xml:space="preserve"> </w:t>
+      </w:r>
+      <w:proofErr w:type="spellStart"/>
+      <w:r>
+        <w:t>меню</w:t>
       </w:r>
       <w:bookmarkEnd w:id="43"/>
+      <w:proofErr w:type="spellEnd"/>
     </w:p>
     <w:p>
       <w:pPr>
@@ -11669,8 +12770,13 @@
       <w:pPr>
         <w:pStyle w:val="a0"/>
       </w:pPr>
-      <w:r>
-        <w:t>Moodle;</w:t>
+      <w:proofErr w:type="spellStart"/>
+      <w:r>
+        <w:t>Moodle</w:t>
+      </w:r>
+      <w:proofErr w:type="spellEnd"/>
+      <w:r>
+        <w:t>;</w:t>
       </w:r>
     </w:p>
     <w:p>
@@ -11767,7 +12873,15 @@
         <w:pStyle w:val="41"/>
       </w:pPr>
       <w:r>
-        <w:t>Также если пользователь авторизован, то в верхней части сайд меню указаны его фамилия, имя и роль а также отображается аватар.</w:t>
+        <w:t xml:space="preserve">Также если пользователь авторизован, то в верхней части сайд меню указаны его фамилия, имя и </w:t>
+      </w:r>
+      <w:proofErr w:type="gramStart"/>
+      <w:r>
+        <w:t>роль</w:t>
+      </w:r>
+      <w:proofErr w:type="gramEnd"/>
+      <w:r>
+        <w:t xml:space="preserve"> а также отображается аватар.</w:t>
       </w:r>
     </w:p>
     <w:p>
@@ -11779,10 +12893,20 @@
         </w:numPr>
       </w:pPr>
       <w:bookmarkStart w:id="44" w:name="_Toc130860315"/>
-      <w:r>
-        <w:t>Страница новости</w:t>
+      <w:proofErr w:type="spellStart"/>
+      <w:r>
+        <w:t>Страница</w:t>
+      </w:r>
+      <w:proofErr w:type="spellEnd"/>
+      <w:r>
+        <w:t xml:space="preserve"> </w:t>
+      </w:r>
+      <w:proofErr w:type="spellStart"/>
+      <w:r>
+        <w:t>новости</w:t>
       </w:r>
       <w:bookmarkEnd w:id="44"/>
+      <w:proofErr w:type="spellEnd"/>
     </w:p>
     <w:p>
       <w:pPr>
@@ -11834,11 +12958,21 @@
         <w:spacing w:before="0"/>
       </w:pPr>
       <w:bookmarkStart w:id="45" w:name="_Toc130860316"/>
+      <w:proofErr w:type="spellStart"/>
       <w:r>
         <w:lastRenderedPageBreak/>
-        <w:t>Страница профиля</w:t>
+        <w:t>Страница</w:t>
+      </w:r>
+      <w:proofErr w:type="spellEnd"/>
+      <w:r>
+        <w:t xml:space="preserve"> </w:t>
+      </w:r>
+      <w:proofErr w:type="spellStart"/>
+      <w:r>
+        <w:t>профиля</w:t>
       </w:r>
       <w:bookmarkEnd w:id="45"/>
+      <w:proofErr w:type="spellEnd"/>
     </w:p>
     <w:p>
       <w:pPr>
@@ -11857,10 +12991,20 @@
         </w:numPr>
       </w:pPr>
       <w:bookmarkStart w:id="46" w:name="_Toc130860317"/>
-      <w:r>
-        <w:t>Страница настроек</w:t>
+      <w:proofErr w:type="spellStart"/>
+      <w:r>
+        <w:t>Страница</w:t>
+      </w:r>
+      <w:proofErr w:type="spellEnd"/>
+      <w:r>
+        <w:t xml:space="preserve"> </w:t>
+      </w:r>
+      <w:proofErr w:type="spellStart"/>
+      <w:r>
+        <w:t>настроек</w:t>
       </w:r>
       <w:bookmarkEnd w:id="46"/>
+      <w:proofErr w:type="spellEnd"/>
     </w:p>
     <w:p>
       <w:pPr>
@@ -11891,7 +13035,23 @@
         <w:pStyle w:val="41"/>
       </w:pPr>
       <w:r>
-        <w:t>Для авторизованного пользователя появляются поля ввода данных для входа в Moodle и BRS. С их помощью будет производиться автоматический вход в соответствующие сервисы (Moodle и BRS).</w:t>
+        <w:t xml:space="preserve">Для авторизованного пользователя появляются поля ввода данных для входа в </w:t>
+      </w:r>
+      <w:proofErr w:type="spellStart"/>
+      <w:r>
+        <w:t>Moodle</w:t>
+      </w:r>
+      <w:proofErr w:type="spellEnd"/>
+      <w:r>
+        <w:t xml:space="preserve"> и BRS. С их помощью будет производиться автоматический вход в соответствующие сервисы (</w:t>
+      </w:r>
+      <w:proofErr w:type="spellStart"/>
+      <w:r>
+        <w:t>Moodle</w:t>
+      </w:r>
+      <w:proofErr w:type="spellEnd"/>
+      <w:r>
+        <w:t xml:space="preserve"> и BRS).</w:t>
       </w:r>
     </w:p>
     <w:p>
@@ -11903,10 +13063,20 @@
         </w:numPr>
       </w:pPr>
       <w:bookmarkStart w:id="47" w:name="_Toc130860318"/>
-      <w:r>
-        <w:t>Страница расписания</w:t>
+      <w:proofErr w:type="spellStart"/>
+      <w:r>
+        <w:t>Страница</w:t>
+      </w:r>
+      <w:proofErr w:type="spellEnd"/>
+      <w:r>
+        <w:t xml:space="preserve"> </w:t>
+      </w:r>
+      <w:proofErr w:type="spellStart"/>
+      <w:r>
+        <w:t>расписания</w:t>
       </w:r>
       <w:bookmarkEnd w:id="47"/>
+      <w:proofErr w:type="spellEnd"/>
     </w:p>
     <w:p>
       <w:pPr>
@@ -11933,10 +13103,20 @@
         </w:numPr>
       </w:pPr>
       <w:bookmarkStart w:id="48" w:name="_Toc130860319"/>
-      <w:r>
-        <w:t>Страница календаря</w:t>
+      <w:proofErr w:type="spellStart"/>
+      <w:r>
+        <w:t>Страница</w:t>
+      </w:r>
+      <w:proofErr w:type="spellEnd"/>
+      <w:r>
+        <w:t xml:space="preserve"> </w:t>
+      </w:r>
+      <w:proofErr w:type="spellStart"/>
+      <w:r>
+        <w:t>календаря</w:t>
       </w:r>
       <w:bookmarkEnd w:id="48"/>
+      <w:proofErr w:type="spellEnd"/>
     </w:p>
     <w:p>
       <w:pPr>
@@ -11963,11 +13143,21 @@
         </w:numPr>
       </w:pPr>
       <w:bookmarkStart w:id="49" w:name="_Toc130860320"/>
+      <w:proofErr w:type="spellStart"/>
       <w:r>
         <w:lastRenderedPageBreak/>
-        <w:t>Страница события</w:t>
+        <w:t>Страница</w:t>
+      </w:r>
+      <w:proofErr w:type="spellEnd"/>
+      <w:r>
+        <w:t xml:space="preserve"> </w:t>
+      </w:r>
+      <w:proofErr w:type="spellStart"/>
+      <w:r>
+        <w:t>события</w:t>
       </w:r>
       <w:bookmarkEnd w:id="49"/>
+      <w:proofErr w:type="spellEnd"/>
     </w:p>
     <w:p>
       <w:pPr>
@@ -12019,10 +13209,20 @@
         <w:spacing w:before="0"/>
       </w:pPr>
       <w:bookmarkStart w:id="50" w:name="_Toc130860321"/>
-      <w:r>
-        <w:t>Страница входа</w:t>
+      <w:proofErr w:type="spellStart"/>
+      <w:r>
+        <w:t>Страница</w:t>
+      </w:r>
+      <w:proofErr w:type="spellEnd"/>
+      <w:r>
+        <w:t xml:space="preserve"> </w:t>
+      </w:r>
+      <w:proofErr w:type="spellStart"/>
+      <w:r>
+        <w:t>входа</w:t>
       </w:r>
       <w:bookmarkEnd w:id="50"/>
+      <w:proofErr w:type="spellEnd"/>
     </w:p>
     <w:p>
       <w:pPr>
@@ -12066,10 +13266,20 @@
         <w:spacing w:before="0"/>
       </w:pPr>
       <w:bookmarkStart w:id="51" w:name="_Toc130860322"/>
-      <w:r>
-        <w:t>Страница регистрации</w:t>
+      <w:proofErr w:type="spellStart"/>
+      <w:r>
+        <w:t>Страница</w:t>
+      </w:r>
+      <w:proofErr w:type="spellEnd"/>
+      <w:r>
+        <w:t xml:space="preserve"> </w:t>
+      </w:r>
+      <w:proofErr w:type="spellStart"/>
+      <w:r>
+        <w:t>регистрации</w:t>
       </w:r>
       <w:bookmarkEnd w:id="51"/>
+      <w:proofErr w:type="spellEnd"/>
     </w:p>
     <w:p>
       <w:pPr>
@@ -12154,8 +13364,13 @@
         <w:spacing w:before="0"/>
       </w:pPr>
       <w:bookmarkStart w:id="52" w:name="_Toc130860323"/>
-      <w:r>
-        <w:t>Страница Moodle</w:t>
+      <w:proofErr w:type="spellStart"/>
+      <w:r>
+        <w:t>Страница</w:t>
+      </w:r>
+      <w:proofErr w:type="spellEnd"/>
+      <w:r>
+        <w:t xml:space="preserve"> Moodle</w:t>
       </w:r>
       <w:bookmarkEnd w:id="52"/>
     </w:p>
@@ -12164,7 +13379,31 @@
         <w:pStyle w:val="41"/>
       </w:pPr>
       <w:r>
-        <w:t>Страница, которая открывает WebView Moodle. Если пользователь авторизован и ввел данные для входа в Moodle в настройках, то выполняется автоматический вход (при условии правильности введенных данных).</w:t>
+        <w:t xml:space="preserve">Страница, которая открывает </w:t>
+      </w:r>
+      <w:proofErr w:type="spellStart"/>
+      <w:r>
+        <w:t>WebView</w:t>
+      </w:r>
+      <w:proofErr w:type="spellEnd"/>
+      <w:r>
+        <w:t xml:space="preserve"> </w:t>
+      </w:r>
+      <w:proofErr w:type="spellStart"/>
+      <w:r>
+        <w:t>Moodle</w:t>
+      </w:r>
+      <w:proofErr w:type="spellEnd"/>
+      <w:r>
+        <w:t xml:space="preserve">. Если пользователь авторизован и ввел данные для входа в </w:t>
+      </w:r>
+      <w:proofErr w:type="spellStart"/>
+      <w:r>
+        <w:t>Moodle</w:t>
+      </w:r>
+      <w:proofErr w:type="spellEnd"/>
+      <w:r>
+        <w:t xml:space="preserve"> в настройках, то выполняется автоматический вход (при условии правильности введенных данных).</w:t>
       </w:r>
     </w:p>
     <w:p>
@@ -12176,8 +13415,13 @@
         </w:numPr>
       </w:pPr>
       <w:bookmarkStart w:id="53" w:name="_Toc130860324"/>
-      <w:r>
-        <w:t>Страница BRS</w:t>
+      <w:proofErr w:type="spellStart"/>
+      <w:r>
+        <w:t>Страница</w:t>
+      </w:r>
+      <w:proofErr w:type="spellEnd"/>
+      <w:r>
+        <w:t xml:space="preserve"> BRS</w:t>
       </w:r>
       <w:bookmarkEnd w:id="53"/>
     </w:p>
@@ -12186,7 +13430,15 @@
         <w:pStyle w:val="41"/>
       </w:pPr>
       <w:r>
-        <w:t>Страница, которая открывает WebView BRS. Если пользователь авторизован и ввел данные для входа в BRS в настройках, то выполняется автоматический вход (при условии правильности введенных данных).</w:t>
+        <w:t xml:space="preserve">Страница, которая открывает </w:t>
+      </w:r>
+      <w:proofErr w:type="spellStart"/>
+      <w:r>
+        <w:t>WebView</w:t>
+      </w:r>
+      <w:proofErr w:type="spellEnd"/>
+      <w:r>
+        <w:t xml:space="preserve"> BRS. Если пользователь авторизован и ввел данные для входа в BRS в настройках, то выполняется автоматический вход (при условии правильности введенных данных).</w:t>
       </w:r>
     </w:p>
     <w:p>
@@ -12198,10 +13450,28 @@
         </w:numPr>
       </w:pPr>
       <w:bookmarkStart w:id="54" w:name="_Toc130860325"/>
-      <w:r>
-        <w:t>Страница карты факультета</w:t>
+      <w:proofErr w:type="spellStart"/>
+      <w:r>
+        <w:t>Страница</w:t>
+      </w:r>
+      <w:proofErr w:type="spellEnd"/>
+      <w:r>
+        <w:t xml:space="preserve"> </w:t>
+      </w:r>
+      <w:proofErr w:type="spellStart"/>
+      <w:r>
+        <w:t>карты</w:t>
+      </w:r>
+      <w:proofErr w:type="spellEnd"/>
+      <w:r>
+        <w:t xml:space="preserve"> </w:t>
+      </w:r>
+      <w:proofErr w:type="spellStart"/>
+      <w:r>
+        <w:t>факультета</w:t>
       </w:r>
       <w:bookmarkEnd w:id="54"/>
+      <w:proofErr w:type="spellEnd"/>
     </w:p>
     <w:p>
       <w:pPr>
@@ -12220,10 +13490,28 @@
         </w:numPr>
       </w:pPr>
       <w:bookmarkStart w:id="55" w:name="_Toc130860326"/>
-      <w:r>
-        <w:t>Страница списка чатов</w:t>
+      <w:proofErr w:type="spellStart"/>
+      <w:r>
+        <w:t>Страница</w:t>
+      </w:r>
+      <w:proofErr w:type="spellEnd"/>
+      <w:r>
+        <w:t xml:space="preserve"> </w:t>
+      </w:r>
+      <w:proofErr w:type="spellStart"/>
+      <w:r>
+        <w:t>списка</w:t>
+      </w:r>
+      <w:proofErr w:type="spellEnd"/>
+      <w:r>
+        <w:t xml:space="preserve"> </w:t>
+      </w:r>
+      <w:proofErr w:type="spellStart"/>
+      <w:r>
+        <w:t>чатов</w:t>
       </w:r>
       <w:bookmarkEnd w:id="55"/>
+      <w:proofErr w:type="spellEnd"/>
     </w:p>
     <w:p>
       <w:pPr>
@@ -12250,11 +13538,29 @@
         </w:numPr>
       </w:pPr>
       <w:bookmarkStart w:id="56" w:name="_Toc130860327"/>
+      <w:proofErr w:type="spellStart"/>
       <w:r>
         <w:lastRenderedPageBreak/>
-        <w:t>Страница пользовательского чата</w:t>
+        <w:t>Страница</w:t>
+      </w:r>
+      <w:proofErr w:type="spellEnd"/>
+      <w:r>
+        <w:t xml:space="preserve"> </w:t>
+      </w:r>
+      <w:proofErr w:type="spellStart"/>
+      <w:r>
+        <w:t>пользовательского</w:t>
+      </w:r>
+      <w:proofErr w:type="spellEnd"/>
+      <w:r>
+        <w:t xml:space="preserve"> </w:t>
+      </w:r>
+      <w:proofErr w:type="spellStart"/>
+      <w:r>
+        <w:t>чата</w:t>
       </w:r>
       <w:bookmarkEnd w:id="56"/>
+      <w:proofErr w:type="spellEnd"/>
     </w:p>
     <w:p>
       <w:pPr>
@@ -12329,10 +13635,28 @@
         </w:numPr>
       </w:pPr>
       <w:bookmarkStart w:id="57" w:name="_Toc130860328"/>
-      <w:r>
-        <w:t>Страница чата с ассистентом</w:t>
+      <w:proofErr w:type="spellStart"/>
+      <w:r>
+        <w:t>Страница</w:t>
+      </w:r>
+      <w:proofErr w:type="spellEnd"/>
+      <w:r>
+        <w:t xml:space="preserve"> </w:t>
+      </w:r>
+      <w:proofErr w:type="spellStart"/>
+      <w:r>
+        <w:t>чата</w:t>
+      </w:r>
+      <w:proofErr w:type="spellEnd"/>
+      <w:r>
+        <w:t xml:space="preserve"> с </w:t>
+      </w:r>
+      <w:proofErr w:type="spellStart"/>
+      <w:r>
+        <w:t>ассистентом</w:t>
       </w:r>
       <w:bookmarkEnd w:id="57"/>
+      <w:proofErr w:type="spellEnd"/>
     </w:p>
     <w:p>
       <w:pPr>
@@ -12413,7 +13737,23 @@
         <w:pStyle w:val="a0"/>
       </w:pPr>
       <w:r>
-        <w:t>Возможность открыть WebView Moodle (без автоматического входа);</w:t>
+        <w:t xml:space="preserve">Возможность открыть </w:t>
+      </w:r>
+      <w:proofErr w:type="spellStart"/>
+      <w:r>
+        <w:t>WebView</w:t>
+      </w:r>
+      <w:proofErr w:type="spellEnd"/>
+      <w:r>
+        <w:t xml:space="preserve"> </w:t>
+      </w:r>
+      <w:proofErr w:type="spellStart"/>
+      <w:r>
+        <w:t>Moodle</w:t>
+      </w:r>
+      <w:proofErr w:type="spellEnd"/>
+      <w:r>
+        <w:t xml:space="preserve"> (без автоматического входа);</w:t>
       </w:r>
     </w:p>
     <w:p>
@@ -12421,7 +13761,15 @@
         <w:pStyle w:val="a0"/>
       </w:pPr>
       <w:r>
-        <w:t>Возможность открыть WebView BRS (без автоматического входа).</w:t>
+        <w:t xml:space="preserve">Возможность открыть </w:t>
+      </w:r>
+      <w:proofErr w:type="spellStart"/>
+      <w:r>
+        <w:t>WebView</w:t>
+      </w:r>
+      <w:proofErr w:type="spellEnd"/>
+      <w:r>
+        <w:t xml:space="preserve"> BRS (без автоматического входа).</w:t>
       </w:r>
     </w:p>
     <w:p>
@@ -12501,7 +13849,23 @@
         <w:pStyle w:val="a0"/>
       </w:pPr>
       <w:r>
-        <w:t>Возможность открыть WebView Moodle (с автоматическим входом, при условии введенных данных для входа);</w:t>
+        <w:t xml:space="preserve">Возможность открыть </w:t>
+      </w:r>
+      <w:proofErr w:type="spellStart"/>
+      <w:r>
+        <w:t>WebView</w:t>
+      </w:r>
+      <w:proofErr w:type="spellEnd"/>
+      <w:r>
+        <w:t xml:space="preserve"> </w:t>
+      </w:r>
+      <w:proofErr w:type="spellStart"/>
+      <w:r>
+        <w:t>Moodle</w:t>
+      </w:r>
+      <w:proofErr w:type="spellEnd"/>
+      <w:r>
+        <w:t xml:space="preserve"> (с автоматическим входом, при условии введенных данных для входа);</w:t>
       </w:r>
     </w:p>
     <w:p>
@@ -12509,7 +13873,15 @@
         <w:pStyle w:val="a0"/>
       </w:pPr>
       <w:r>
-        <w:t>Возможность открыть WebView BRS (с автоматическим входом, при условии введенных данных для входа);</w:t>
+        <w:t xml:space="preserve">Возможность открыть </w:t>
+      </w:r>
+      <w:proofErr w:type="spellStart"/>
+      <w:r>
+        <w:t>WebView</w:t>
+      </w:r>
+      <w:proofErr w:type="spellEnd"/>
+      <w:r>
+        <w:t xml:space="preserve"> BRS (с автоматическим входом, при условии введенных данных для входа);</w:t>
       </w:r>
     </w:p>
     <w:p>
@@ -12526,7 +13898,15 @@
         <w:pStyle w:val="a0"/>
       </w:pPr>
       <w:r>
-        <w:t>Возможность ввода данных для входа в Moodle и BRS.</w:t>
+        <w:t xml:space="preserve">Возможность ввода данных для входа в </w:t>
+      </w:r>
+      <w:proofErr w:type="spellStart"/>
+      <w:r>
+        <w:t>Moodle</w:t>
+      </w:r>
+      <w:proofErr w:type="spellEnd"/>
+      <w:r>
+        <w:t xml:space="preserve"> и BRS.</w:t>
       </w:r>
     </w:p>
     <w:p>
@@ -12686,7 +14066,15 @@
         <w:pStyle w:val="a0"/>
       </w:pPr>
       <w:r>
-        <w:t>Расписания должны загружаться администратором через панель панель администратора;</w:t>
+        <w:t xml:space="preserve">Расписания должны загружаться администратором через панель </w:t>
+      </w:r>
+      <w:proofErr w:type="spellStart"/>
+      <w:r>
+        <w:t>панель</w:t>
+      </w:r>
+      <w:proofErr w:type="spellEnd"/>
+      <w:r>
+        <w:t xml:space="preserve"> администратора;</w:t>
       </w:r>
     </w:p>
     <w:p>
@@ -12735,8 +14123,13 @@
           <w:numId w:val="47"/>
         </w:numPr>
       </w:pPr>
-      <w:r>
-        <w:t>FlipTable (</w:t>
+      <w:proofErr w:type="spellStart"/>
+      <w:r>
+        <w:t>FlipTable</w:t>
+      </w:r>
+      <w:proofErr w:type="spellEnd"/>
+      <w:r>
+        <w:t xml:space="preserve"> (</w:t>
       </w:r>
       <w:hyperlink r:id="rId9">
         <w:r>
@@ -12930,7 +14323,15 @@
         <w:pStyle w:val="41"/>
       </w:pPr>
       <w:r>
-        <w:t>Вся документация должна быть подготовлена и передана, как в печатном, так и в электронном виде, а также размещена на GitHub.</w:t>
+        <w:t xml:space="preserve">Вся документация должна быть подготовлена и передана, как в печатном, так и в электронном виде, а также размещена на </w:t>
+      </w:r>
+      <w:proofErr w:type="spellStart"/>
+      <w:r>
+        <w:t>GitHub</w:t>
+      </w:r>
+      <w:proofErr w:type="spellEnd"/>
+      <w:r>
+        <w:t>.</w:t>
       </w:r>
       <w:r>
         <w:br w:type="page"/>
@@ -14044,12 +15445,28 @@
           <w:lang w:val="en-US"/>
         </w:rPr>
       </w:pPr>
+      <w:proofErr w:type="spellStart"/>
       <w:r>
         <w:rPr>
           <w:lang w:val="en-US"/>
         </w:rPr>
-        <w:t>Диаграмма классов</w:t>
-      </w:r>
+        <w:t>Диаграмма</w:t>
+      </w:r>
+      <w:proofErr w:type="spellEnd"/>
+      <w:r>
+        <w:rPr>
+          <w:lang w:val="en-US"/>
+        </w:rPr>
+        <w:t xml:space="preserve"> </w:t>
+      </w:r>
+      <w:proofErr w:type="spellStart"/>
+      <w:r>
+        <w:rPr>
+          <w:lang w:val="en-US"/>
+        </w:rPr>
+        <w:t>классов</w:t>
+      </w:r>
+      <w:proofErr w:type="spellEnd"/>
     </w:p>
     <w:p>
       <w:pPr>
@@ -14119,12 +15536,14 @@
           <w:lang w:val="en-US"/>
         </w:rPr>
       </w:pPr>
+      <w:proofErr w:type="spellStart"/>
       <w:r>
         <w:rPr>
           <w:lang w:val="en-US"/>
         </w:rPr>
         <w:t>Диаграмм</w:t>
       </w:r>
+      <w:proofErr w:type="spellEnd"/>
       <w:r>
         <w:t>а</w:t>
       </w:r>
@@ -14132,7 +15551,21 @@
         <w:rPr>
           <w:lang w:val="en-US"/>
         </w:rPr>
-        <w:t xml:space="preserve"> развертывания </w:t>
+        <w:t xml:space="preserve"> </w:t>
+      </w:r>
+      <w:proofErr w:type="spellStart"/>
+      <w:r>
+        <w:rPr>
+          <w:lang w:val="en-US"/>
+        </w:rPr>
+        <w:t>развертывания</w:t>
+      </w:r>
+      <w:proofErr w:type="spellEnd"/>
+      <w:r>
+        <w:rPr>
+          <w:lang w:val="en-US"/>
+        </w:rPr>
+        <w:t xml:space="preserve"> </w:t>
       </w:r>
     </w:p>
     <w:p>
@@ -14206,12 +15639,28 @@
           <w:lang w:val="en-US"/>
         </w:rPr>
       </w:pPr>
+      <w:proofErr w:type="spellStart"/>
       <w:r>
         <w:rPr>
           <w:lang w:val="en-US"/>
         </w:rPr>
-        <w:t>Диаграмма последовательности</w:t>
-      </w:r>
+        <w:t>Диаграмма</w:t>
+      </w:r>
+      <w:proofErr w:type="spellEnd"/>
+      <w:r>
+        <w:rPr>
+          <w:lang w:val="en-US"/>
+        </w:rPr>
+        <w:t xml:space="preserve"> </w:t>
+      </w:r>
+      <w:proofErr w:type="spellStart"/>
+      <w:r>
+        <w:rPr>
+          <w:lang w:val="en-US"/>
+        </w:rPr>
+        <w:t>последовательности</w:t>
+      </w:r>
+      <w:proofErr w:type="spellEnd"/>
     </w:p>
     <w:p>
       <w:pPr>
@@ -14281,12 +15730,28 @@
       <w:pPr>
         <w:pStyle w:val="a1"/>
       </w:pPr>
+      <w:proofErr w:type="spellStart"/>
       <w:r>
         <w:rPr>
           <w:lang w:val="en-US"/>
         </w:rPr>
-        <w:t>Диаграмма последовательности</w:t>
-      </w:r>
+        <w:t>Диаграмма</w:t>
+      </w:r>
+      <w:proofErr w:type="spellEnd"/>
+      <w:r>
+        <w:rPr>
+          <w:lang w:val="en-US"/>
+        </w:rPr>
+        <w:t xml:space="preserve"> </w:t>
+      </w:r>
+      <w:proofErr w:type="spellStart"/>
+      <w:r>
+        <w:rPr>
+          <w:lang w:val="en-US"/>
+        </w:rPr>
+        <w:t>последовательности</w:t>
+      </w:r>
+      <w:proofErr w:type="spellEnd"/>
       <w:r>
         <w:t xml:space="preserve"> (продолжение)</w:t>
       </w:r>
@@ -14355,12 +15820,28 @@
       <w:pPr>
         <w:pStyle w:val="a1"/>
       </w:pPr>
+      <w:proofErr w:type="spellStart"/>
       <w:r>
         <w:rPr>
           <w:lang w:val="en-US"/>
         </w:rPr>
-        <w:t>Диаграмма последовательности</w:t>
-      </w:r>
+        <w:t>Диаграмма</w:t>
+      </w:r>
+      <w:proofErr w:type="spellEnd"/>
+      <w:r>
+        <w:rPr>
+          <w:lang w:val="en-US"/>
+        </w:rPr>
+        <w:t xml:space="preserve"> </w:t>
+      </w:r>
+      <w:proofErr w:type="spellStart"/>
+      <w:r>
+        <w:rPr>
+          <w:lang w:val="en-US"/>
+        </w:rPr>
+        <w:t>последовательности</w:t>
+      </w:r>
+      <w:proofErr w:type="spellEnd"/>
       <w:r>
         <w:t xml:space="preserve"> (продолжение)</w:t>
       </w:r>
@@ -14430,7 +15911,15 @@
         <w:pStyle w:val="a1"/>
       </w:pPr>
       <w:r>
-        <w:t>Диаграмма активности (user)</w:t>
+        <w:t>Диаграмма активности (</w:t>
+      </w:r>
+      <w:proofErr w:type="spellStart"/>
+      <w:r>
+        <w:t>user</w:t>
+      </w:r>
+      <w:proofErr w:type="spellEnd"/>
+      <w:r>
+        <w:t>)</w:t>
       </w:r>
     </w:p>
     <w:p>
@@ -14498,7 +15987,15 @@
         <w:pStyle w:val="a1"/>
       </w:pPr>
       <w:r>
-        <w:t>Диаграмма прецедентов (admin)</w:t>
+        <w:t>Диаграмма прецедентов (</w:t>
+      </w:r>
+      <w:proofErr w:type="spellStart"/>
+      <w:r>
+        <w:t>admin</w:t>
+      </w:r>
+      <w:proofErr w:type="spellEnd"/>
+      <w:r>
+        <w:t>)</w:t>
       </w:r>
     </w:p>
     <w:p>
@@ -14565,7 +16062,23 @@
         <w:pStyle w:val="a1"/>
       </w:pPr>
       <w:r>
-        <w:t>Диаграмма прецедентов (unauthorized user)</w:t>
+        <w:t>Диаграмма прецедентов (</w:t>
+      </w:r>
+      <w:proofErr w:type="spellStart"/>
+      <w:r>
+        <w:t>unauthorized</w:t>
+      </w:r>
+      <w:proofErr w:type="spellEnd"/>
+      <w:r>
+        <w:t xml:space="preserve"> </w:t>
+      </w:r>
+      <w:proofErr w:type="spellStart"/>
+      <w:r>
+        <w:t>user</w:t>
+      </w:r>
+      <w:proofErr w:type="spellEnd"/>
+      <w:r>
+        <w:t>)</w:t>
       </w:r>
     </w:p>
     <w:p>
@@ -14633,7 +16146,15 @@
         <w:pStyle w:val="a1"/>
       </w:pPr>
       <w:r>
-        <w:t>Диаграмма прецедентов (student)</w:t>
+        <w:t>Диаграмма прецедентов (</w:t>
+      </w:r>
+      <w:proofErr w:type="spellStart"/>
+      <w:r>
+        <w:t>student</w:t>
+      </w:r>
+      <w:proofErr w:type="spellEnd"/>
+      <w:r>
+        <w:t>)</w:t>
       </w:r>
     </w:p>
     <w:p>
@@ -14701,7 +16222,15 @@
         <w:pStyle w:val="a1"/>
       </w:pPr>
       <w:r>
-        <w:t>Диаграмма прецедентов (teacher)</w:t>
+        <w:t>Диаграмма прецедентов (</w:t>
+      </w:r>
+      <w:proofErr w:type="spellStart"/>
+      <w:r>
+        <w:t>teacher</w:t>
+      </w:r>
+      <w:proofErr w:type="spellEnd"/>
+      <w:r>
+        <w:t>)</w:t>
       </w:r>
     </w:p>
     <w:p>
@@ -14769,7 +16298,23 @@
         <w:pStyle w:val="a1"/>
       </w:pPr>
       <w:r>
-        <w:t>Диаграмма состояния (mobile app)</w:t>
+        <w:t>Диаграмма состояния (</w:t>
+      </w:r>
+      <w:proofErr w:type="spellStart"/>
+      <w:r>
+        <w:t>mobile</w:t>
+      </w:r>
+      <w:proofErr w:type="spellEnd"/>
+      <w:r>
+        <w:t xml:space="preserve"> </w:t>
+      </w:r>
+      <w:proofErr w:type="spellStart"/>
+      <w:r>
+        <w:t>app</w:t>
+      </w:r>
+      <w:proofErr w:type="spellEnd"/>
+      <w:r>
+        <w:t>)</w:t>
       </w:r>
     </w:p>
     <w:p>
@@ -14837,7 +16382,15 @@
         <w:pStyle w:val="a1"/>
       </w:pPr>
       <w:r>
-        <w:t>Диаграмма состояния (user)</w:t>
+        <w:t>Диаграмма состояния (</w:t>
+      </w:r>
+      <w:proofErr w:type="spellStart"/>
+      <w:r>
+        <w:t>user</w:t>
+      </w:r>
+      <w:proofErr w:type="spellEnd"/>
+      <w:r>
+        <w:t>)</w:t>
       </w:r>
     </w:p>
     <w:p>
@@ -15039,7 +16592,15 @@
         <w:pStyle w:val="a1"/>
       </w:pPr>
       <w:r>
-        <w:t>Диаграмма сотрудничества (Взаимодействие с Moodle)</w:t>
+        <w:t xml:space="preserve">Диаграмма сотрудничества (Взаимодействие с </w:t>
+      </w:r>
+      <w:proofErr w:type="spellStart"/>
+      <w:r>
+        <w:t>Moodle</w:t>
+      </w:r>
+      <w:proofErr w:type="spellEnd"/>
+      <w:r>
+        <w:t>)</w:t>
       </w:r>
     </w:p>
     <w:p>

</xml_diff>